<commit_message>
Fix grammar in project brief for mobile app live feed description
</commit_message>
<xml_diff>
--- a/iot_based_server_room_monitoring_control/docs/Project Brief.docx
+++ b/iot_based_server_room_monitoring_control/docs/Project Brief.docx
@@ -6,12 +6,13 @@
       <w:pPr>
         <w:rPr>
           <w:rFonts w:ascii="Century" w:hAnsi="Century" w:cs="Arial"/>
-        </w:rPr>
-      </w:pPr>
-      <w:bookmarkStart w:id="0" w:name="_GoBack"/>
-      <w:r>
-        <w:rPr>
-          <w:rFonts w:ascii="Century" w:hAnsi="Century" w:cs="Arial"/>
+          <w:b/>
+        </w:rPr>
+      </w:pPr>
+      <w:r>
+        <w:rPr>
+          <w:rFonts w:ascii="Century" w:hAnsi="Century" w:cs="Arial"/>
+          <w:b/>
         </w:rPr>
         <w:t>Project Brief: IoT-Based Server Room Monitoring and Access Control System</w:t>
       </w:r>
@@ -20,11 +21,13 @@
       <w:pPr>
         <w:rPr>
           <w:rFonts w:ascii="Century" w:hAnsi="Century" w:cs="Arial"/>
-        </w:rPr>
-      </w:pPr>
-      <w:r>
-        <w:rPr>
-          <w:rFonts w:ascii="Century" w:hAnsi="Century" w:cs="Arial"/>
+          <w:b/>
+        </w:rPr>
+      </w:pPr>
+      <w:r>
+        <w:rPr>
+          <w:rFonts w:ascii="Century" w:hAnsi="Century" w:cs="Arial"/>
+          <w:b/>
         </w:rPr>
         <w:t>Project Overview</w:t>
       </w:r>
@@ -65,11 +68,13 @@
       <w:pPr>
         <w:rPr>
           <w:rFonts w:ascii="Century" w:hAnsi="Century" w:cs="Arial"/>
-        </w:rPr>
-      </w:pPr>
-      <w:r>
-        <w:rPr>
-          <w:rFonts w:ascii="Century" w:hAnsi="Century" w:cs="Arial"/>
+          <w:b/>
+        </w:rPr>
+      </w:pPr>
+      <w:r>
+        <w:rPr>
+          <w:rFonts w:ascii="Century" w:hAnsi="Century" w:cs="Arial"/>
+          <w:b/>
         </w:rPr>
         <w:t>Key Features</w:t>
       </w:r>
@@ -255,25 +260,41 @@
         <w:rPr>
           <w:rFonts w:ascii="Century" w:hAnsi="Century" w:cs="Arial"/>
         </w:rPr>
-        <w:t>Mobile App Live Feed: Admins can remotely monitor the server room in real time.</w:t>
-      </w:r>
-    </w:p>
-    <w:p>
-      <w:pPr>
-        <w:rPr>
-          <w:rFonts w:ascii="Century" w:hAnsi="Century" w:cs="Arial"/>
-        </w:rPr>
-      </w:pPr>
-    </w:p>
-    <w:p>
-      <w:pPr>
-        <w:rPr>
-          <w:rFonts w:ascii="Century" w:hAnsi="Century" w:cs="Arial"/>
-        </w:rPr>
-      </w:pPr>
-      <w:r>
-        <w:rPr>
-          <w:rFonts w:ascii="Century" w:hAnsi="Century" w:cs="Arial"/>
+        <w:t xml:space="preserve">Mobile App Live Feed: Admins can remotely monitor the server room in </w:t>
+      </w:r>
+      <w:r>
+        <w:rPr>
+          <w:rFonts w:ascii="Century" w:hAnsi="Century" w:cs="Arial"/>
+        </w:rPr>
+        <w:t>real-time</w:t>
+      </w:r>
+      <w:bookmarkStart w:id="0" w:name="_GoBack"/>
+      <w:bookmarkEnd w:id="0"/>
+      <w:r>
+        <w:rPr>
+          <w:rFonts w:ascii="Century" w:hAnsi="Century" w:cs="Arial"/>
+        </w:rPr>
+        <w:t>.</w:t>
+      </w:r>
+    </w:p>
+    <w:p>
+      <w:pPr>
+        <w:rPr>
+          <w:rFonts w:ascii="Century" w:hAnsi="Century" w:cs="Arial"/>
+        </w:rPr>
+      </w:pPr>
+    </w:p>
+    <w:p>
+      <w:pPr>
+        <w:rPr>
+          <w:rFonts w:ascii="Century" w:hAnsi="Century" w:cs="Arial"/>
+          <w:b/>
+        </w:rPr>
+      </w:pPr>
+      <w:r>
+        <w:rPr>
+          <w:rFonts w:ascii="Century" w:hAnsi="Century" w:cs="Arial"/>
+          <w:b/>
         </w:rPr>
         <w:t>System Architecture</w:t>
       </w:r>
@@ -375,7 +396,6 @@
         </w:rPr>
       </w:pPr>
     </w:p>
-    <w:bookmarkEnd w:id="0"/>
     <w:p>
       <w:pPr>
         <w:rPr>

</xml_diff>